<commit_message>
DO NOT OPEN CLASS DIAGRAM WORST MISTAKE OF MY LIFE
</commit_message>
<xml_diff>
--- a/Part_4/Team_Plan/Team-plan-v1.0.docx
+++ b/Part_4/Team_Plan/Team-plan-v1.0.docx
@@ -5507,23 +5507,7 @@
           <w:sz w:val="24"/>
           <w:szCs w:val="24"/>
         </w:rPr>
-        <w:t xml:space="preserve"> </w:t>
-      </w:r>
-      <w:r>
-        <w:rPr>
-          <w:rFonts w:ascii="Roboto" w:hAnsi="Roboto" w:cs="Arial"/>
-          <w:sz w:val="24"/>
-          <w:szCs w:val="24"/>
-        </w:rPr>
-        <w:t>που υλοποιούμε</w:t>
-      </w:r>
-      <w:r>
-        <w:rPr>
-          <w:rFonts w:ascii="Roboto" w:hAnsi="Roboto" w:cs="Arial"/>
-          <w:sz w:val="24"/>
-          <w:szCs w:val="24"/>
-        </w:rPr>
-        <w:t>,</w:t>
+        <w:t xml:space="preserve"> που υλοποιούμε,</w:t>
       </w:r>
       <w:r>
         <w:rPr>
@@ -6056,7 +6040,7 @@
         </w:rPr>
         <w:lastRenderedPageBreak/>
         <w:drawing>
-          <wp:anchor distT="0" distB="0" distL="114300" distR="114300" simplePos="0" relativeHeight="251656192" behindDoc="1" locked="0" layoutInCell="1" allowOverlap="1" wp14:anchorId="55537029" wp14:editId="26FFBFBF">
+          <wp:anchor distT="0" distB="0" distL="114300" distR="114300" simplePos="0" relativeHeight="251656192" behindDoc="1" locked="0" layoutInCell="1" allowOverlap="1" wp14:anchorId="55537029" wp14:editId="5B604C09">
             <wp:simplePos x="0" y="0"/>
             <wp:positionH relativeFrom="column">
               <wp:posOffset>-476250</wp:posOffset>
@@ -6179,19 +6163,11 @@
                     </w:rPr>
                     <w:t xml:space="preserve"> Διάγραμμα </w:t>
                   </w:r>
-                  <w:proofErr w:type="spellStart"/>
                   <w:r>
                     <w:rPr>
                       <w:rFonts w:ascii="Roboto" w:hAnsi="Roboto"/>
                     </w:rPr>
-                    <w:t>Gantt</w:t>
-                  </w:r>
-                  <w:proofErr w:type="spellEnd"/>
-                  <w:r>
-                    <w:rPr>
-                      <w:rFonts w:ascii="Roboto" w:hAnsi="Roboto"/>
-                    </w:rPr>
-                    <w:t xml:space="preserve"> χρονοπρογραμματισμού παραδοτέων</w:t>
+                    <w:t>Gantt χρονοπρογραμματισμού παραδοτέων</w:t>
                   </w:r>
                 </w:p>
               </w:txbxContent>
@@ -6271,7 +6247,7 @@
           <w:szCs w:val="24"/>
         </w:rPr>
         <w:drawing>
-          <wp:anchor distT="0" distB="0" distL="114300" distR="114300" simplePos="0" relativeHeight="251658240" behindDoc="0" locked="0" layoutInCell="1" allowOverlap="1" wp14:anchorId="3B83B9F9" wp14:editId="3ECF0501">
+          <wp:anchor distT="0" distB="0" distL="114300" distR="114300" simplePos="0" relativeHeight="251658240" behindDoc="0" locked="0" layoutInCell="1" allowOverlap="1" wp14:anchorId="3B83B9F9" wp14:editId="6F1A3496">
             <wp:simplePos x="0" y="0"/>
             <wp:positionH relativeFrom="column">
               <wp:posOffset>-495300</wp:posOffset>
@@ -6385,19 +6361,11 @@
                     </w:rPr>
                     <w:t xml:space="preserve"> Διάγραμμα </w:t>
                   </w:r>
-                  <w:proofErr w:type="spellStart"/>
                   <w:r>
                     <w:rPr>
                       <w:rFonts w:ascii="Roboto" w:hAnsi="Roboto"/>
                     </w:rPr>
-                    <w:t>Gantt</w:t>
-                  </w:r>
-                  <w:proofErr w:type="spellEnd"/>
-                  <w:r>
-                    <w:rPr>
-                      <w:rFonts w:ascii="Roboto" w:hAnsi="Roboto"/>
-                    </w:rPr>
-                    <w:t xml:space="preserve"> ανάθεσης παραδοτέων</w:t>
+                    <w:t>Gantt ανάθεσης παραδοτέων</w:t>
                   </w:r>
                 </w:p>
               </w:txbxContent>

</xml_diff>